<commit_message>
Update after detection of D3 HTTPS lib call error
Update after detection of D3 HTTPS lib call error
</commit_message>
<xml_diff>
--- a/Project_6/ReadMe.docx
+++ b/Project_6/ReadMe.docx
@@ -106,7 +106,6 @@
         <w:rPr>
           <w:rFonts w:ascii="Tahoma" w:hAnsi="Tahoma" w:cs="Tahoma"/>
           <w:b/>
-          <w:color w:val="00B0F0"/>
           <w:u w:val="single"/>
         </w:rPr>
       </w:pPr>
@@ -117,21 +116,6 @@
           <w:u w:val="single"/>
         </w:rPr>
         <w:t>PROJECT OVERVIEW</w:t>
-      </w:r>
-      <w:r>
-        <w:rPr>
-          <w:rFonts w:ascii="Tahoma" w:hAnsi="Tahoma" w:cs="Tahoma"/>
-          <w:b/>
-        </w:rPr>
-        <w:t xml:space="preserve">:        </w:t>
-      </w:r>
-      <w:r>
-        <w:rPr>
-          <w:rFonts w:ascii="Tahoma" w:hAnsi="Tahoma" w:cs="Tahoma"/>
-          <w:b/>
-          <w:color w:val="0070C0"/>
-        </w:rPr>
-        <w:t>Project_6_DataVisualization.html</w:t>
       </w:r>
     </w:p>
     <w:p>
@@ -1556,7 +1540,7 @@
             <w10:borderbottom type="single" width="4"/>
             <w10:borderright type="single" width="4"/>
           </v:shape>
-          <o:OLEObject Type="Embed" ProgID="Unknown" ShapeID="_x0000_i1025" DrawAspect="Content" ObjectID="_1544610544" r:id="rId6"/>
+          <o:OLEObject Type="Embed" ProgID="Unknown" ShapeID="_x0000_i1025" DrawAspect="Content" ObjectID="_1544609827" r:id="rId6"/>
         </w:object>
       </w:r>
     </w:p>
@@ -1641,7 +1625,7 @@
             <w10:borderbottom type="single" width="4"/>
             <w10:borderright type="single" width="4"/>
           </v:shape>
-          <o:OLEObject Type="Embed" ProgID="Unknown" ShapeID="_x0000_i1026" DrawAspect="Content" ObjectID="_1544610545" r:id="rId8"/>
+          <o:OLEObject Type="Embed" ProgID="Unknown" ShapeID="_x0000_i1026" DrawAspect="Content" ObjectID="_1544609828" r:id="rId8"/>
         </w:object>
       </w:r>
     </w:p>
@@ -1736,7 +1720,7 @@
             <w10:borderbottom type="single" width="4"/>
             <w10:borderright type="single" width="4"/>
           </v:shape>
-          <o:OLEObject Type="Embed" ProgID="Unknown" ShapeID="_x0000_i1027" DrawAspect="Content" ObjectID="_1544610546" r:id="rId10"/>
+          <o:OLEObject Type="Embed" ProgID="Unknown" ShapeID="_x0000_i1027" DrawAspect="Content" ObjectID="_1544609829" r:id="rId10"/>
         </w:object>
       </w:r>
     </w:p>
@@ -2194,7 +2178,7 @@
             <w10:borderbottom type="single" width="4"/>
             <w10:borderright type="single" width="4"/>
           </v:shape>
-          <o:OLEObject Type="Embed" ProgID="Unknown" ShapeID="_x0000_i1028" DrawAspect="Content" ObjectID="_1544610547" r:id="rId12"/>
+          <o:OLEObject Type="Embed" ProgID="Unknown" ShapeID="_x0000_i1028" DrawAspect="Content" ObjectID="_1544609830" r:id="rId12"/>
         </w:object>
       </w:r>
     </w:p>
@@ -7840,6 +7824,7 @@
           <w:sz w:val="18"/>
           <w:szCs w:val="18"/>
         </w:rPr>
+        <w:lastRenderedPageBreak/>
         <w:t xml:space="preserve">##              </w:t>
       </w:r>
       <w:proofErr w:type="spellStart"/>
@@ -7917,7 +7902,6 @@
           <w:sz w:val="18"/>
           <w:szCs w:val="18"/>
         </w:rPr>
-        <w:lastRenderedPageBreak/>
         <w:t>## 1  IRAQ/LEB. UPHEAVAL       Victory</w:t>
       </w:r>
     </w:p>
@@ -9959,6 +9943,7 @@
           <w:sz w:val="18"/>
           <w:szCs w:val="18"/>
         </w:rPr>
+        <w:lastRenderedPageBreak/>
         <w:t>## 1        PANAMA FLAG    Compromise</w:t>
       </w:r>
     </w:p>
@@ -10005,7 +9990,6 @@
           <w:sz w:val="18"/>
           <w:szCs w:val="18"/>
         </w:rPr>
-        <w:lastRenderedPageBreak/>
         <w:t>## 2 INVASION OF PANAMA       Victory</w:t>
       </w:r>
     </w:p>

</xml_diff>